<commit_message>
Minor fixes in Installation and User Guides
</commit_message>
<xml_diff>
--- a/docs/Installation and User Guides/sources/User Guide v1.0.docx
+++ b/docs/Installation and User Guides/sources/User Guide v1.0.docx
@@ -145,6 +145,7 @@
         <w:contextualSpacing/>
         <w:rPr>
           <w:noProof/>
+          <w:lang w:val="en-GB"/>
         </w:rPr>
       </w:pPr>
       <w:r>
@@ -1860,7 +1861,19 @@
         <w:rPr>
           <w:lang w:val="en-GB"/>
         </w:rPr>
-        <w:t>The complete set of commands offered by the JANET Simulator is presented in the tables below, with their parameters attuning to the following syntax:</w:t>
+        <w:t>The complete set of commands offered by the JANET Simulator is presented in the tables below, with their parameters</w:t>
+      </w:r>
+      <w:r>
+        <w:rPr>
+          <w:lang w:val="en-GB"/>
+        </w:rPr>
+        <w:t xml:space="preserve"> conforming</w:t>
+      </w:r>
+      <w:r>
+        <w:rPr>
+          <w:lang w:val="en-GB"/>
+        </w:rPr>
+        <w:t xml:space="preserve"> the following syntax:</w:t>
       </w:r>
     </w:p>
     <w:p>
@@ -2718,23 +2731,7 @@
                 <w:szCs w:val="23"/>
                 <w:lang w:val="en-GB"/>
               </w:rPr>
-              <w:t>St</w:t>
-            </w:r>
-            <w:r>
-              <w:rPr>
-                <w:sz w:val="23"/>
-                <w:szCs w:val="23"/>
-                <w:lang w:val="en-GB"/>
-              </w:rPr>
-              <w:t xml:space="preserve">ops </w:t>
-            </w:r>
-            <w:r>
-              <w:rPr>
-                <w:sz w:val="23"/>
-                <w:szCs w:val="23"/>
-                <w:lang w:val="en-GB"/>
-              </w:rPr>
-              <w:t>the JANET Simulator application</w:t>
+              <w:t>Stops the JANET Simulator application</w:t>
             </w:r>
           </w:p>
         </w:tc>
@@ -2792,16 +2789,7 @@
                 <w:szCs w:val="23"/>
                 <w:lang w:val="en-GB"/>
               </w:rPr>
-              <w:t>jsim:s</w:t>
-            </w:r>
-            <w:r>
-              <w:rPr>
-                <w:rFonts w:ascii="Inconsolata" w:hAnsi="Inconsolata"/>
-                <w:sz w:val="23"/>
-                <w:szCs w:val="23"/>
-                <w:lang w:val="en-GB"/>
-              </w:rPr>
-              <w:t>hutdown</w:t>
+              <w:t>jsim:shutdown</w:t>
             </w:r>
             <w:proofErr w:type="spellEnd"/>
             <w:r>
@@ -3334,25 +3322,7 @@
                 <w:szCs w:val="23"/>
                 <w:lang w:val="en-GB"/>
               </w:rPr>
-              <w:t>loc</w:t>
-            </w:r>
-            <w:r>
-              <w:rPr>
-                <w:rFonts w:ascii="Inconsolata" w:hAnsi="Inconsolata"/>
-                <w:sz w:val="23"/>
-                <w:szCs w:val="23"/>
-                <w:lang w:val="en-GB"/>
-              </w:rPr>
-              <w:t>,</w:t>
-            </w:r>
-            <w:r>
-              <w:rPr>
-                <w:rFonts w:ascii="Inconsolata" w:hAnsi="Inconsolata"/>
-                <w:sz w:val="23"/>
-                <w:szCs w:val="23"/>
-                <w:lang w:val="en-GB"/>
-              </w:rPr>
-              <w:t>Loc_id</w:t>
+              <w:t>loc,Loc_id</w:t>
             </w:r>
             <w:proofErr w:type="spellEnd"/>
             <w:r>
@@ -3387,23 +3357,7 @@
                 <w:szCs w:val="23"/>
                 <w:lang w:val="en-GB"/>
               </w:rPr>
-              <w:t xml:space="preserve">Prints the database contents of a specific </w:t>
-            </w:r>
-            <w:r>
-              <w:rPr>
-                <w:sz w:val="23"/>
-                <w:szCs w:val="23"/>
-                <w:lang w:val="en-GB"/>
-              </w:rPr>
-              <w:t>location</w:t>
-            </w:r>
-            <w:r>
-              <w:rPr>
-                <w:sz w:val="23"/>
-                <w:szCs w:val="23"/>
-                <w:lang w:val="en-GB"/>
-              </w:rPr>
-              <w:t xml:space="preserve"> indented as a tree</w:t>
+              <w:t>Prints the database contents of a specific location indented as a tree</w:t>
             </w:r>
           </w:p>
         </w:tc>
@@ -3489,25 +3443,7 @@
                 <w:szCs w:val="23"/>
                 <w:lang w:val="en-GB"/>
               </w:rPr>
-              <w:t>sub</w:t>
-            </w:r>
-            <w:r>
-              <w:rPr>
-                <w:rFonts w:ascii="Inconsolata" w:hAnsi="Inconsolata"/>
-                <w:sz w:val="23"/>
-                <w:szCs w:val="23"/>
-                <w:lang w:val="en-GB"/>
-              </w:rPr>
-              <w:t>,</w:t>
-            </w:r>
-            <w:r>
-              <w:rPr>
-                <w:rFonts w:ascii="Inconsolata" w:hAnsi="Inconsolata"/>
-                <w:sz w:val="23"/>
-                <w:szCs w:val="23"/>
-                <w:lang w:val="en-GB"/>
-              </w:rPr>
-              <w:t>Subloc_id</w:t>
+              <w:t>sub,Subloc_id</w:t>
             </w:r>
             <w:proofErr w:type="spellEnd"/>
             <w:r>
@@ -3545,23 +3481,7 @@
                 <w:szCs w:val="23"/>
                 <w:lang w:val="en-GB"/>
               </w:rPr>
-              <w:t xml:space="preserve">Prints the database contents of a specific </w:t>
-            </w:r>
-            <w:r>
-              <w:rPr>
-                <w:sz w:val="23"/>
-                <w:szCs w:val="23"/>
-                <w:lang w:val="en-GB"/>
-              </w:rPr>
-              <w:t xml:space="preserve">sublocation </w:t>
-            </w:r>
-            <w:r>
-              <w:rPr>
-                <w:sz w:val="23"/>
-                <w:szCs w:val="23"/>
-                <w:lang w:val="en-GB"/>
-              </w:rPr>
-              <w:t>indented as a tree</w:t>
+              <w:t>Prints the database contents of a specific sublocation indented as a tree</w:t>
             </w:r>
           </w:p>
         </w:tc>
@@ -3834,25 +3754,7 @@
                 <w:szCs w:val="23"/>
                 <w:lang w:val="en-GB"/>
               </w:rPr>
-              <w:t>jsim:</w:t>
-            </w:r>
-            <w:r>
-              <w:rPr>
-                <w:rFonts w:ascii="Inconsolata" w:hAnsi="Inconsolata"/>
-                <w:sz w:val="23"/>
-                <w:szCs w:val="23"/>
-                <w:lang w:val="en-GB"/>
-              </w:rPr>
-              <w:t>monitor</w:t>
-            </w:r>
-            <w:r>
-              <w:rPr>
-                <w:rFonts w:ascii="Inconsolata" w:hAnsi="Inconsolata"/>
-                <w:sz w:val="23"/>
-                <w:szCs w:val="23"/>
-                <w:lang w:val="en-GB"/>
-              </w:rPr>
-              <w:t>_tree</w:t>
+              <w:t>jsim:monitor_tree</w:t>
             </w:r>
             <w:proofErr w:type="spellEnd"/>
             <w:r>
@@ -3887,15 +3789,7 @@
                 <w:szCs w:val="23"/>
                 <w:lang w:val="en-GB"/>
               </w:rPr>
-              <w:t>Prints the database contents indented as a tree</w:t>
-            </w:r>
-            <w:r>
-              <w:rPr>
-                <w:sz w:val="23"/>
-                <w:szCs w:val="23"/>
-                <w:lang w:val="en-GB"/>
-              </w:rPr>
-              <w:t xml:space="preserve"> every 10 seconds</w:t>
+              <w:t>Prints the database contents indented as a tree every 10 seconds</w:t>
             </w:r>
           </w:p>
         </w:tc>
@@ -4012,7 +3906,6 @@
               </w:rPr>
               <w:t xml:space="preserve">Prints the database contents indented as a tree every </w:t>
             </w:r>
-            <w:proofErr w:type="spellStart"/>
             <w:r>
               <w:rPr>
                 <w:i/>
@@ -4023,22 +3916,13 @@
               </w:rPr>
               <w:t>PeriodSecs</w:t>
             </w:r>
-            <w:proofErr w:type="spellEnd"/>
-            <w:r>
-              <w:rPr>
-                <w:sz w:val="23"/>
-                <w:szCs w:val="23"/>
-                <w:lang w:val="en-GB"/>
-              </w:rPr>
-              <w:t xml:space="preserve"> </w:t>
-            </w:r>
-            <w:r>
-              <w:rPr>
-                <w:sz w:val="23"/>
-                <w:szCs w:val="23"/>
-                <w:lang w:val="en-GB"/>
-              </w:rPr>
-              <w:t>seconds</w:t>
+            <w:r>
+              <w:rPr>
+                <w:sz w:val="23"/>
+                <w:szCs w:val="23"/>
+                <w:lang w:val="en-GB"/>
+              </w:rPr>
+              <w:t xml:space="preserve"> seconds</w:t>
             </w:r>
           </w:p>
         </w:tc>
@@ -4099,25 +3983,7 @@
                 <w:szCs w:val="23"/>
                 <w:lang w:val="en-GB"/>
               </w:rPr>
-              <w:t>jsim:</w:t>
-            </w:r>
-            <w:r>
-              <w:rPr>
-                <w:rFonts w:ascii="Inconsolata" w:hAnsi="Inconsolata"/>
-                <w:sz w:val="23"/>
-                <w:szCs w:val="23"/>
-                <w:lang w:val="en-GB"/>
-              </w:rPr>
-              <w:t>de</w:t>
-            </w:r>
-            <w:r>
-              <w:rPr>
-                <w:rFonts w:ascii="Inconsolata" w:hAnsi="Inconsolata"/>
-                <w:sz w:val="23"/>
-                <w:szCs w:val="23"/>
-                <w:lang w:val="en-GB"/>
-              </w:rPr>
-              <w:t>monitor_tree</w:t>
+              <w:t>jsim:demonitor_tree</w:t>
             </w:r>
             <w:proofErr w:type="spellEnd"/>
             <w:r>
@@ -4471,7 +4337,23 @@
                 <w:szCs w:val="23"/>
                 <w:lang w:val="en-GB"/>
               </w:rPr>
-              <w:t>Prints a summary of running and stopped nodes</w:t>
+              <w:t xml:space="preserve">Prints a summary of running </w:t>
+            </w:r>
+            <w:r>
+              <w:rPr>
+                <w:sz w:val="23"/>
+                <w:szCs w:val="23"/>
+                <w:lang w:val="en-GB"/>
+              </w:rPr>
+              <w:t>and</w:t>
+            </w:r>
+            <w:r>
+              <w:rPr>
+                <w:sz w:val="23"/>
+                <w:szCs w:val="23"/>
+                <w:lang w:val="en-GB"/>
+              </w:rPr>
+              <w:t xml:space="preserve"> stopped nodes</w:t>
             </w:r>
           </w:p>
         </w:tc>
@@ -4699,13 +4581,7 @@
               <w:rPr>
                 <w:lang w:val="en-GB"/>
               </w:rPr>
-              <w:t xml:space="preserve">Print </w:t>
-            </w:r>
-            <w:r>
-              <w:rPr>
-                <w:lang w:val="en-GB"/>
-              </w:rPr>
-              <w:t xml:space="preserve">JANET Simulator </w:t>
+              <w:t xml:space="preserve">Print JANET Simulator </w:t>
             </w:r>
             <w:proofErr w:type="spellStart"/>
             <w:r>
@@ -5038,9 +4914,8 @@
                 <w:szCs w:val="18"/>
                 <w:lang w:val="en-GB"/>
               </w:rPr>
-              <w:t xml:space="preserve">- </w:t>
-            </w:r>
-            <w:proofErr w:type="spellStart"/>
+              <w:t>- S</w:t>
+            </w:r>
             <w:r>
               <w:rPr>
                 <w:rFonts w:ascii="Inconsolata" w:hAnsi="Inconsolata"/>
@@ -5048,7 +4923,7 @@
                 <w:szCs w:val="18"/>
                 <w:lang w:val="en-GB"/>
               </w:rPr>
-              <w:t>S</w:t>
+              <w:t>imTable</w:t>
             </w:r>
             <w:r>
               <w:rPr>
@@ -5057,9 +4932,8 @@
                 <w:szCs w:val="18"/>
                 <w:lang w:val="en-GB"/>
               </w:rPr>
-              <w:t>imTable</w:t>
-            </w:r>
-            <w:proofErr w:type="spellEnd"/>
+              <w:t xml:space="preserve"> = </w:t>
+            </w:r>
             <w:r>
               <w:rPr>
                 <w:rFonts w:ascii="Inconsolata" w:hAnsi="Inconsolata"/>
@@ -5067,9 +4941,8 @@
                 <w:szCs w:val="18"/>
                 <w:lang w:val="en-GB"/>
               </w:rPr>
-              <w:t xml:space="preserve"> = </w:t>
-            </w:r>
-            <w:proofErr w:type="spellStart"/>
+              <w:t>loc</w:t>
+            </w:r>
             <w:r>
               <w:rPr>
                 <w:rFonts w:ascii="Inconsolata" w:hAnsi="Inconsolata"/>
@@ -5077,9 +4950,8 @@
                 <w:szCs w:val="18"/>
                 <w:lang w:val="en-GB"/>
               </w:rPr>
-              <w:t>loc</w:t>
-            </w:r>
-            <w:proofErr w:type="spellEnd"/>
+              <w:t xml:space="preserve"> | </w:t>
+            </w:r>
             <w:r>
               <w:rPr>
                 <w:rFonts w:ascii="Inconsolata" w:hAnsi="Inconsolata"/>
@@ -5087,7 +4959,7 @@
                 <w:szCs w:val="18"/>
                 <w:lang w:val="en-GB"/>
               </w:rPr>
-              <w:t xml:space="preserve"> | </w:t>
+              <w:t xml:space="preserve">sub | dev | </w:t>
             </w:r>
             <w:r>
               <w:rPr>
@@ -5096,8 +4968,10 @@
                 <w:szCs w:val="18"/>
                 <w:lang w:val="en-GB"/>
               </w:rPr>
-              <w:t xml:space="preserve">sub | dev | </w:t>
-            </w:r>
+              <w:br/>
+              <w:t xml:space="preserve">              sup | </w:t>
+            </w:r>
+            <w:proofErr w:type="spellStart"/>
             <w:r>
               <w:rPr>
                 <w:rFonts w:ascii="Inconsolata" w:hAnsi="Inconsolata"/>
@@ -5105,10 +4979,9 @@
                 <w:szCs w:val="18"/>
                 <w:lang w:val="en-GB"/>
               </w:rPr>
-              <w:br/>
-              <w:t xml:space="preserve">              sup | </w:t>
-            </w:r>
-            <w:proofErr w:type="spellStart"/>
+              <w:t>ctrmgr</w:t>
+            </w:r>
+            <w:proofErr w:type="spellEnd"/>
             <w:r>
               <w:rPr>
                 <w:rFonts w:ascii="Inconsolata" w:hAnsi="Inconsolata"/>
@@ -5116,29 +4989,8 @@
                 <w:szCs w:val="18"/>
                 <w:lang w:val="en-GB"/>
               </w:rPr>
-              <w:t>ctrmgr</w:t>
-            </w:r>
-            <w:proofErr w:type="spellEnd"/>
-            <w:r>
-              <w:rPr>
-                <w:rFonts w:ascii="Inconsolata" w:hAnsi="Inconsolata"/>
-                <w:sz w:val="18"/>
-                <w:szCs w:val="18"/>
-                <w:lang w:val="en-GB"/>
-              </w:rPr>
-              <w:t xml:space="preserve"> | </w:t>
-            </w:r>
-            <w:proofErr w:type="spellStart"/>
-            <w:r>
-              <w:rPr>
-                <w:rFonts w:ascii="Inconsolata" w:hAnsi="Inconsolata"/>
-                <w:sz w:val="18"/>
-                <w:szCs w:val="18"/>
-                <w:lang w:val="en-GB"/>
-              </w:rPr>
-              <w:t>devmgr</w:t>
-            </w:r>
-            <w:proofErr w:type="spellEnd"/>
+              <w:t xml:space="preserve"> | devmgr</w:t>
+            </w:r>
           </w:p>
         </w:tc>
         <w:tc>
@@ -5232,16 +5084,7 @@
                 <w:szCs w:val="23"/>
                 <w:lang w:val="en-GB"/>
               </w:rPr>
-              <w:t>print_</w:t>
-            </w:r>
-            <w:r>
-              <w:rPr>
-                <w:rFonts w:ascii="Inconsolata" w:hAnsi="Inconsolata"/>
-                <w:sz w:val="23"/>
-                <w:szCs w:val="23"/>
-                <w:lang w:val="en-GB"/>
-              </w:rPr>
-              <w:t>record</w:t>
+              <w:t>print_record</w:t>
             </w:r>
             <w:proofErr w:type="spellEnd"/>
             <w:r>
@@ -5261,16 +5104,7 @@
                 <w:szCs w:val="23"/>
                 <w:lang w:val="en-GB"/>
               </w:rPr>
-              <w:t>SimTable</w:t>
-            </w:r>
-            <w:r>
-              <w:rPr>
-                <w:rFonts w:ascii="Inconsolata" w:hAnsi="Inconsolata"/>
-                <w:sz w:val="23"/>
-                <w:szCs w:val="23"/>
-                <w:lang w:val="en-GB"/>
-              </w:rPr>
-              <w:t>,ID</w:t>
+              <w:t>SimTable,ID</w:t>
             </w:r>
             <w:proofErr w:type="spellEnd"/>
             <w:r>
@@ -5310,9 +5144,8 @@
                 <w:szCs w:val="18"/>
                 <w:lang w:val="en-GB"/>
               </w:rPr>
-              <w:t xml:space="preserve">- </w:t>
-            </w:r>
-            <w:proofErr w:type="spellStart"/>
+              <w:t>- S</w:t>
+            </w:r>
             <w:r>
               <w:rPr>
                 <w:rFonts w:ascii="Inconsolata" w:hAnsi="Inconsolata"/>
@@ -5320,7 +5153,7 @@
                 <w:szCs w:val="18"/>
                 <w:lang w:val="en-GB"/>
               </w:rPr>
-              <w:t>S</w:t>
+              <w:t>imTable</w:t>
             </w:r>
             <w:r>
               <w:rPr>
@@ -5329,9 +5162,8 @@
                 <w:szCs w:val="18"/>
                 <w:lang w:val="en-GB"/>
               </w:rPr>
-              <w:t>imTable</w:t>
-            </w:r>
-            <w:proofErr w:type="spellEnd"/>
+              <w:t xml:space="preserve"> = </w:t>
+            </w:r>
             <w:r>
               <w:rPr>
                 <w:rFonts w:ascii="Inconsolata" w:hAnsi="Inconsolata"/>
@@ -5339,9 +5171,8 @@
                 <w:szCs w:val="18"/>
                 <w:lang w:val="en-GB"/>
               </w:rPr>
-              <w:t xml:space="preserve"> = </w:t>
-            </w:r>
-            <w:proofErr w:type="spellStart"/>
+              <w:t>loc</w:t>
+            </w:r>
             <w:r>
               <w:rPr>
                 <w:rFonts w:ascii="Inconsolata" w:hAnsi="Inconsolata"/>
@@ -5349,9 +5180,8 @@
                 <w:szCs w:val="18"/>
                 <w:lang w:val="en-GB"/>
               </w:rPr>
-              <w:t>loc</w:t>
-            </w:r>
-            <w:proofErr w:type="spellEnd"/>
+              <w:t xml:space="preserve"> | </w:t>
+            </w:r>
             <w:r>
               <w:rPr>
                 <w:rFonts w:ascii="Inconsolata" w:hAnsi="Inconsolata"/>
@@ -5359,7 +5189,7 @@
                 <w:szCs w:val="18"/>
                 <w:lang w:val="en-GB"/>
               </w:rPr>
-              <w:t xml:space="preserve"> | </w:t>
+              <w:t xml:space="preserve">sub | dev | </w:t>
             </w:r>
             <w:r>
               <w:rPr>
@@ -5368,8 +5198,10 @@
                 <w:szCs w:val="18"/>
                 <w:lang w:val="en-GB"/>
               </w:rPr>
-              <w:t xml:space="preserve">sub | dev | </w:t>
-            </w:r>
+              <w:br/>
+              <w:t xml:space="preserve">              sup | </w:t>
+            </w:r>
+            <w:proofErr w:type="spellStart"/>
             <w:r>
               <w:rPr>
                 <w:rFonts w:ascii="Inconsolata" w:hAnsi="Inconsolata"/>
@@ -5377,10 +5209,9 @@
                 <w:szCs w:val="18"/>
                 <w:lang w:val="en-GB"/>
               </w:rPr>
-              <w:br/>
-              <w:t xml:space="preserve">              sup | </w:t>
-            </w:r>
-            <w:proofErr w:type="spellStart"/>
+              <w:t>ctrmgr</w:t>
+            </w:r>
+            <w:proofErr w:type="spellEnd"/>
             <w:r>
               <w:rPr>
                 <w:rFonts w:ascii="Inconsolata" w:hAnsi="Inconsolata"/>
@@ -5388,19 +5219,19 @@
                 <w:szCs w:val="18"/>
                 <w:lang w:val="en-GB"/>
               </w:rPr>
-              <w:t>ctrmgr</w:t>
-            </w:r>
-            <w:proofErr w:type="spellEnd"/>
-            <w:r>
+              <w:t xml:space="preserve"> | devmgr</w:t>
+            </w:r>
+          </w:p>
+          <w:p>
+            <w:pPr>
+              <w:pStyle w:val="Nessunaspaziatura"/>
               <w:rPr>
                 <w:rFonts w:ascii="Inconsolata" w:hAnsi="Inconsolata"/>
                 <w:sz w:val="18"/>
                 <w:szCs w:val="18"/>
                 <w:lang w:val="en-GB"/>
               </w:rPr>
-              <w:t xml:space="preserve"> | </w:t>
-            </w:r>
-            <w:proofErr w:type="spellStart"/>
+            </w:pPr>
             <w:r>
               <w:rPr>
                 <w:rFonts w:ascii="Inconsolata" w:hAnsi="Inconsolata"/>
@@ -5408,20 +5239,17 @@
                 <w:szCs w:val="18"/>
                 <w:lang w:val="en-GB"/>
               </w:rPr>
-              <w:t>devmgr</w:t>
-            </w:r>
-            <w:proofErr w:type="spellEnd"/>
-          </w:p>
-          <w:p>
-            <w:pPr>
-              <w:pStyle w:val="Nessunaspaziatura"/>
+              <w:t xml:space="preserve"> </w:t>
+            </w:r>
+            <w:r>
               <w:rPr>
                 <w:rFonts w:ascii="Inconsolata" w:hAnsi="Inconsolata"/>
                 <w:sz w:val="18"/>
                 <w:szCs w:val="18"/>
                 <w:lang w:val="en-GB"/>
               </w:rPr>
-            </w:pPr>
+              <w:t xml:space="preserve">- </w:t>
+            </w:r>
             <w:r>
               <w:rPr>
                 <w:rFonts w:ascii="Inconsolata" w:hAnsi="Inconsolata"/>
@@ -5429,77 +5257,8 @@
                 <w:szCs w:val="18"/>
                 <w:lang w:val="en-GB"/>
               </w:rPr>
-              <w:t xml:space="preserve"> </w:t>
-            </w:r>
-            <w:r>
-              <w:rPr>
-                <w:rFonts w:ascii="Inconsolata" w:hAnsi="Inconsolata"/>
-                <w:sz w:val="18"/>
-                <w:szCs w:val="18"/>
-                <w:lang w:val="en-GB"/>
-              </w:rPr>
-              <w:t xml:space="preserve">- </w:t>
-            </w:r>
-            <w:r>
-              <w:rPr>
-                <w:rFonts w:ascii="Inconsolata" w:hAnsi="Inconsolata"/>
-                <w:sz w:val="18"/>
-                <w:szCs w:val="18"/>
-                <w:lang w:val="en-GB"/>
-              </w:rPr>
-              <w:t xml:space="preserve">ID = </w:t>
-            </w:r>
-            <w:proofErr w:type="spellStart"/>
-            <w:r>
-              <w:rPr>
-                <w:rFonts w:ascii="Inconsolata" w:hAnsi="Inconsolata"/>
-                <w:sz w:val="18"/>
-                <w:szCs w:val="18"/>
-                <w:lang w:val="en-GB"/>
-              </w:rPr>
-              <w:t>Loc_id</w:t>
-            </w:r>
-            <w:proofErr w:type="spellEnd"/>
-            <w:r>
-              <w:rPr>
-                <w:rFonts w:ascii="Inconsolata" w:hAnsi="Inconsolata"/>
-                <w:sz w:val="18"/>
-                <w:szCs w:val="18"/>
-                <w:lang w:val="en-GB"/>
-              </w:rPr>
-              <w:t xml:space="preserve"> | </w:t>
-            </w:r>
-            <w:proofErr w:type="spellStart"/>
-            <w:r>
-              <w:rPr>
-                <w:rFonts w:ascii="Inconsolata" w:hAnsi="Inconsolata"/>
-                <w:sz w:val="18"/>
-                <w:szCs w:val="18"/>
-                <w:lang w:val="en-GB"/>
-              </w:rPr>
-              <w:t>Sub_id</w:t>
-            </w:r>
-            <w:proofErr w:type="spellEnd"/>
-            <w:r>
-              <w:rPr>
-                <w:rFonts w:ascii="Inconsolata" w:hAnsi="Inconsolata"/>
-                <w:sz w:val="18"/>
-                <w:szCs w:val="18"/>
-                <w:lang w:val="en-GB"/>
-              </w:rPr>
-              <w:t xml:space="preserve"> | </w:t>
-            </w:r>
-            <w:proofErr w:type="spellStart"/>
-            <w:r>
-              <w:rPr>
-                <w:rFonts w:ascii="Inconsolata" w:hAnsi="Inconsolata"/>
-                <w:sz w:val="18"/>
-                <w:szCs w:val="18"/>
-                <w:lang w:val="en-GB"/>
-              </w:rPr>
-              <w:t>Dev_id</w:t>
-            </w:r>
-            <w:proofErr w:type="spellEnd"/>
+              <w:t>ID = Loc_id | Sub_id | Dev_id</w:t>
+            </w:r>
           </w:p>
         </w:tc>
         <w:tc>
@@ -5797,34 +5556,7 @@
                 <w:szCs w:val="23"/>
                 <w:lang w:val="en-GB"/>
               </w:rPr>
-              <w:t>print_</w:t>
-            </w:r>
-            <w:r>
-              <w:rPr>
-                <w:rFonts w:ascii="Inconsolata" w:hAnsi="Inconsolata"/>
-                <w:sz w:val="23"/>
-                <w:szCs w:val="23"/>
-                <w:lang w:val="en-GB"/>
-              </w:rPr>
-              <w:t>ctr_</w:t>
-            </w:r>
-            <w:r>
-              <w:rPr>
-                <w:rFonts w:ascii="Inconsolata" w:hAnsi="Inconsolata"/>
-                <w:sz w:val="23"/>
-                <w:szCs w:val="23"/>
-                <w:lang w:val="en-GB"/>
-              </w:rPr>
-              <w:t>t</w:t>
-            </w:r>
-            <w:r>
-              <w:rPr>
-                <w:rFonts w:ascii="Inconsolata" w:hAnsi="Inconsolata"/>
-                <w:sz w:val="23"/>
-                <w:szCs w:val="23"/>
-                <w:lang w:val="en-GB"/>
-              </w:rPr>
-              <w:t>ree</w:t>
+              <w:t>print_ctr_tree</w:t>
             </w:r>
             <w:proofErr w:type="spellEnd"/>
             <w:r>
@@ -5948,25 +5680,7 @@
                 <w:szCs w:val="23"/>
                 <w:lang w:val="en-GB"/>
               </w:rPr>
-              <w:t>print_</w:t>
-            </w:r>
-            <w:r>
-              <w:rPr>
-                <w:rFonts w:ascii="Inconsolata" w:hAnsi="Inconsolata"/>
-                <w:sz w:val="23"/>
-                <w:szCs w:val="23"/>
-                <w:lang w:val="en-GB"/>
-              </w:rPr>
-              <w:t>ctr_</w:t>
-            </w:r>
-            <w:r>
-              <w:rPr>
-                <w:rFonts w:ascii="Inconsolata" w:hAnsi="Inconsolata"/>
-                <w:sz w:val="23"/>
-                <w:szCs w:val="23"/>
-                <w:lang w:val="en-GB"/>
-              </w:rPr>
-              <w:t>table</w:t>
+              <w:t>print_ctr_table</w:t>
             </w:r>
             <w:proofErr w:type="spellEnd"/>
             <w:r>
@@ -6021,15 +5735,7 @@
                 <w:szCs w:val="23"/>
                 <w:lang w:val="en-GB"/>
               </w:rPr>
-              <w:t xml:space="preserve">Prints </w:t>
-            </w:r>
-            <w:r>
-              <w:rPr>
-                <w:sz w:val="23"/>
-                <w:szCs w:val="23"/>
-                <w:lang w:val="en-GB"/>
-              </w:rPr>
-              <w:t>all tables of a controller’s database</w:t>
+              <w:t>Prints all tables of a controller’s database</w:t>
             </w:r>
           </w:p>
         </w:tc>
@@ -6471,7 +6177,6 @@
                 <w:lang w:val="en-GB"/>
               </w:rPr>
             </w:pPr>
-            <w:proofErr w:type="spellStart"/>
             <w:r>
               <w:rPr>
                 <w:rFonts w:ascii="Inconsolata" w:hAnsi="Inconsolata"/>
@@ -6488,17 +6193,7 @@
                 <w:szCs w:val="23"/>
                 <w:lang w:val="en-GB"/>
               </w:rPr>
-              <w:t>print_rem_hosts_states</w:t>
-            </w:r>
-            <w:proofErr w:type="spellEnd"/>
-            <w:r>
-              <w:rPr>
-                <w:rFonts w:ascii="Inconsolata" w:hAnsi="Inconsolata"/>
-                <w:sz w:val="23"/>
-                <w:szCs w:val="23"/>
-                <w:lang w:val="en-GB"/>
-              </w:rPr>
-              <w:t>()</w:t>
+              <w:t>print_rem_hosts_states()</w:t>
             </w:r>
           </w:p>
         </w:tc>
@@ -6966,7 +6661,6 @@
               </w:rPr>
               <w:t xml:space="preserve">- </w:t>
             </w:r>
-            <w:proofErr w:type="spellStart"/>
             <w:r>
               <w:rPr>
                 <w:rFonts w:ascii="Inconsolata" w:hAnsi="Inconsolata"/>
@@ -6974,58 +6668,8 @@
                 <w:szCs w:val="18"/>
                 <w:lang w:val="en-GB"/>
               </w:rPr>
-              <w:t>Node</w:t>
-            </w:r>
-            <w:r>
-              <w:rPr>
-                <w:rFonts w:ascii="Inconsolata" w:hAnsi="Inconsolata"/>
-                <w:sz w:val="18"/>
-                <w:szCs w:val="18"/>
-                <w:lang w:val="en-GB"/>
-              </w:rPr>
-              <w:t>ID</w:t>
-            </w:r>
-            <w:proofErr w:type="spellEnd"/>
-            <w:r>
-              <w:rPr>
-                <w:rFonts w:ascii="Inconsolata" w:hAnsi="Inconsolata"/>
-                <w:sz w:val="18"/>
-                <w:szCs w:val="18"/>
-                <w:lang w:val="en-GB"/>
-              </w:rPr>
-              <w:t xml:space="preserve"> = </w:t>
-            </w:r>
-            <w:proofErr w:type="spellStart"/>
-            <w:r>
-              <w:rPr>
-                <w:rFonts w:ascii="Inconsolata" w:hAnsi="Inconsolata"/>
-                <w:sz w:val="18"/>
-                <w:szCs w:val="18"/>
-                <w:lang w:val="en-GB"/>
-              </w:rPr>
-              <w:t>Loc_id</w:t>
-            </w:r>
-            <w:proofErr w:type="spellEnd"/>
-            <w:r>
-              <w:rPr>
-                <w:rFonts w:ascii="Inconsolata" w:hAnsi="Inconsolata"/>
-                <w:sz w:val="18"/>
-                <w:szCs w:val="18"/>
-                <w:lang w:val="en-GB"/>
-              </w:rPr>
-              <w:t xml:space="preserve"> | </w:t>
-            </w:r>
-            <w:proofErr w:type="spellStart"/>
-            <w:r>
-              <w:rPr>
-                <w:rFonts w:ascii="Inconsolata" w:hAnsi="Inconsolata"/>
-                <w:sz w:val="18"/>
-                <w:szCs w:val="18"/>
-                <w:lang w:val="en-GB"/>
-              </w:rPr>
-              <w:t>Dev_id</w:t>
-            </w:r>
-            <w:proofErr w:type="spellEnd"/>
+              <w:t>NodeID = Loc_id | Dev_id</w:t>
+            </w:r>
           </w:p>
         </w:tc>
         <w:tc>
@@ -7049,18 +6693,8 @@
                 <w:szCs w:val="23"/>
                 <w:lang w:val="en-GB"/>
               </w:rPr>
-              <w:t xml:space="preserve">Stops the controller or device node of the given </w:t>
-            </w:r>
-            <w:proofErr w:type="spellStart"/>
-            <w:r>
-              <w:rPr>
-                <w:sz w:val="23"/>
-                <w:szCs w:val="23"/>
-                <w:lang w:val="en-GB"/>
-              </w:rPr>
-              <w:t>NodeID</w:t>
-            </w:r>
-            <w:proofErr w:type="spellEnd"/>
+              <w:t>Stops the controller or device node of the given NodeID</w:t>
+            </w:r>
           </w:p>
         </w:tc>
         <w:tc>
@@ -7128,16 +6762,7 @@
                 <w:szCs w:val="23"/>
                 <w:lang w:val="en-GB"/>
               </w:rPr>
-              <w:t>restart</w:t>
-            </w:r>
-            <w:r>
-              <w:rPr>
-                <w:rFonts w:ascii="Inconsolata" w:hAnsi="Inconsolata"/>
-                <w:sz w:val="23"/>
-                <w:szCs w:val="23"/>
-                <w:lang w:val="en-GB"/>
-              </w:rPr>
-              <w:t>_node</w:t>
+              <w:t>restart_node</w:t>
             </w:r>
             <w:proofErr w:type="spellEnd"/>
             <w:r>
@@ -7277,7 +6902,6 @@
               </w:rPr>
               <w:t xml:space="preserve">- </w:t>
             </w:r>
-            <w:proofErr w:type="spellStart"/>
             <w:r>
               <w:rPr>
                 <w:rFonts w:ascii="Inconsolata" w:hAnsi="Inconsolata"/>
@@ -7285,49 +6909,8 @@
                 <w:szCs w:val="18"/>
                 <w:lang w:val="en-GB"/>
               </w:rPr>
-              <w:t>NodeID</w:t>
-            </w:r>
-            <w:proofErr w:type="spellEnd"/>
-            <w:r>
-              <w:rPr>
-                <w:rFonts w:ascii="Inconsolata" w:hAnsi="Inconsolata"/>
-                <w:sz w:val="18"/>
-                <w:szCs w:val="18"/>
-                <w:lang w:val="en-GB"/>
-              </w:rPr>
-              <w:t xml:space="preserve"> = </w:t>
-            </w:r>
-            <w:proofErr w:type="spellStart"/>
-            <w:r>
-              <w:rPr>
-                <w:rFonts w:ascii="Inconsolata" w:hAnsi="Inconsolata"/>
-                <w:sz w:val="18"/>
-                <w:szCs w:val="18"/>
-                <w:lang w:val="en-GB"/>
-              </w:rPr>
-              <w:t>Loc_id</w:t>
-            </w:r>
-            <w:proofErr w:type="spellEnd"/>
-            <w:r>
-              <w:rPr>
-                <w:rFonts w:ascii="Inconsolata" w:hAnsi="Inconsolata"/>
-                <w:sz w:val="18"/>
-                <w:szCs w:val="18"/>
-                <w:lang w:val="en-GB"/>
-              </w:rPr>
-              <w:t xml:space="preserve"> | </w:t>
-            </w:r>
-            <w:proofErr w:type="spellStart"/>
-            <w:r>
-              <w:rPr>
-                <w:rFonts w:ascii="Inconsolata" w:hAnsi="Inconsolata"/>
-                <w:sz w:val="18"/>
-                <w:szCs w:val="18"/>
-                <w:lang w:val="en-GB"/>
-              </w:rPr>
-              <w:t>Dev_id</w:t>
-            </w:r>
-            <w:proofErr w:type="spellEnd"/>
+              <w:t>NodeID = Loc_id | Dev_id</w:t>
+            </w:r>
           </w:p>
         </w:tc>
         <w:tc>
@@ -7351,26 +6934,8 @@
                 <w:szCs w:val="23"/>
                 <w:lang w:val="en-GB"/>
               </w:rPr>
-              <w:t>Restarts</w:t>
-            </w:r>
-            <w:r>
-              <w:rPr>
-                <w:sz w:val="23"/>
-                <w:szCs w:val="23"/>
-                <w:lang w:val="en-GB"/>
-              </w:rPr>
-              <w:t xml:space="preserve"> the controller or device node of the given </w:t>
-            </w:r>
-            <w:proofErr w:type="spellStart"/>
-            <w:r>
-              <w:rPr>
-                <w:sz w:val="23"/>
-                <w:szCs w:val="23"/>
-                <w:lang w:val="en-GB"/>
-              </w:rPr>
-              <w:t>NodeID</w:t>
-            </w:r>
-            <w:proofErr w:type="spellEnd"/>
+              <w:t>Restarts the controller or device node of the given NodeID</w:t>
+            </w:r>
           </w:p>
         </w:tc>
         <w:tc>
@@ -7663,16 +7228,7 @@
                 <w:szCs w:val="23"/>
                 <w:lang w:val="en-GB"/>
               </w:rPr>
-              <w:t>stop_</w:t>
-            </w:r>
-            <w:r>
-              <w:rPr>
-                <w:rFonts w:ascii="Inconsolata" w:hAnsi="Inconsolata"/>
-                <w:sz w:val="23"/>
-                <w:szCs w:val="23"/>
-                <w:lang w:val="en-GB"/>
-              </w:rPr>
-              <w:t>subloc</w:t>
+              <w:t>stop_subloc</w:t>
             </w:r>
             <w:proofErr w:type="spellEnd"/>
             <w:r>
@@ -7874,16 +7430,7 @@
                 <w:szCs w:val="23"/>
                 <w:lang w:val="en-GB"/>
               </w:rPr>
-              <w:t>restart</w:t>
-            </w:r>
-            <w:r>
-              <w:rPr>
-                <w:rFonts w:ascii="Inconsolata" w:hAnsi="Inconsolata"/>
-                <w:sz w:val="23"/>
-                <w:szCs w:val="23"/>
-                <w:lang w:val="en-GB"/>
-              </w:rPr>
-              <w:t>_subloc</w:t>
+              <w:t>restart_subloc</w:t>
             </w:r>
             <w:proofErr w:type="spellEnd"/>
             <w:r>
@@ -8287,25 +7834,7 @@
                 <w:szCs w:val="23"/>
                 <w:lang w:val="en-GB"/>
               </w:rPr>
-              <w:t>stop_</w:t>
-            </w:r>
-            <w:r>
-              <w:rPr>
-                <w:rFonts w:ascii="Inconsolata" w:hAnsi="Inconsolata"/>
-                <w:sz w:val="23"/>
-                <w:szCs w:val="23"/>
-                <w:lang w:val="en-GB"/>
-              </w:rPr>
-              <w:t>l</w:t>
-            </w:r>
-            <w:r>
-              <w:rPr>
-                <w:rFonts w:ascii="Inconsolata" w:hAnsi="Inconsolata"/>
-                <w:sz w:val="23"/>
-                <w:szCs w:val="23"/>
-                <w:lang w:val="en-GB"/>
-              </w:rPr>
-              <w:t>oc</w:t>
+              <w:t>stop_loc</w:t>
             </w:r>
             <w:proofErr w:type="spellEnd"/>
             <w:r>
@@ -8325,16 +7854,7 @@
                 <w:szCs w:val="23"/>
                 <w:lang w:val="en-GB"/>
               </w:rPr>
-              <w:t>Loc</w:t>
-            </w:r>
-            <w:r>
-              <w:rPr>
-                <w:rFonts w:ascii="Inconsolata" w:hAnsi="Inconsolata"/>
-                <w:sz w:val="23"/>
-                <w:szCs w:val="23"/>
-                <w:lang w:val="en-GB"/>
-              </w:rPr>
-              <w:t>_id</w:t>
+              <w:t>Loc_id</w:t>
             </w:r>
             <w:proofErr w:type="spellEnd"/>
             <w:r>
@@ -8437,25 +7957,7 @@
                 <w:szCs w:val="23"/>
                 <w:lang w:val="en-GB"/>
               </w:rPr>
-              <w:t>restart</w:t>
-            </w:r>
-            <w:r>
-              <w:rPr>
-                <w:rFonts w:ascii="Inconsolata" w:hAnsi="Inconsolata"/>
-                <w:sz w:val="23"/>
-                <w:szCs w:val="23"/>
-                <w:lang w:val="en-GB"/>
-              </w:rPr>
-              <w:t>_</w:t>
-            </w:r>
-            <w:r>
-              <w:rPr>
-                <w:rFonts w:ascii="Inconsolata" w:hAnsi="Inconsolata"/>
-                <w:sz w:val="23"/>
-                <w:szCs w:val="23"/>
-                <w:lang w:val="en-GB"/>
-              </w:rPr>
-              <w:t>loc</w:t>
+              <w:t>restart_loc</w:t>
             </w:r>
             <w:proofErr w:type="spellEnd"/>
             <w:r>
@@ -8475,16 +7977,7 @@
                 <w:szCs w:val="23"/>
                 <w:lang w:val="en-GB"/>
               </w:rPr>
-              <w:t>Loc</w:t>
-            </w:r>
-            <w:r>
-              <w:rPr>
-                <w:rFonts w:ascii="Inconsolata" w:hAnsi="Inconsolata"/>
-                <w:sz w:val="23"/>
-                <w:szCs w:val="23"/>
-                <w:lang w:val="en-GB"/>
-              </w:rPr>
-              <w:t>_id</w:t>
+              <w:t>Loc_id</w:t>
             </w:r>
             <w:proofErr w:type="spellEnd"/>
             <w:r>
@@ -8519,15 +8012,7 @@
                 <w:szCs w:val="23"/>
                 <w:lang w:val="en-GB"/>
               </w:rPr>
-              <w:t>Restarts</w:t>
-            </w:r>
-            <w:r>
-              <w:rPr>
-                <w:sz w:val="23"/>
-                <w:szCs w:val="23"/>
-                <w:lang w:val="en-GB"/>
-              </w:rPr>
-              <w:t xml:space="preserve"> the controller and all device nodes in the given location</w:t>
+              <w:t>Restarts the controller and all device nodes in the given location</w:t>
             </w:r>
           </w:p>
         </w:tc>
@@ -8870,16 +8355,7 @@
                 <w:szCs w:val="23"/>
                 <w:lang w:val="en-GB"/>
               </w:rPr>
-              <w:t>restart_</w:t>
-            </w:r>
-            <w:r>
-              <w:rPr>
-                <w:rFonts w:ascii="Inconsolata" w:hAnsi="Inconsolata"/>
-                <w:sz w:val="23"/>
-                <w:szCs w:val="23"/>
-                <w:lang w:val="en-GB"/>
-              </w:rPr>
-              <w:t>all_nodes</w:t>
+              <w:t>restart_all_nodes</w:t>
             </w:r>
             <w:proofErr w:type="spellEnd"/>
             <w:r>
@@ -8914,15 +8390,7 @@
                 <w:szCs w:val="23"/>
                 <w:lang w:val="en-GB"/>
               </w:rPr>
-              <w:t>Restarts</w:t>
-            </w:r>
-            <w:r>
-              <w:rPr>
-                <w:sz w:val="23"/>
-                <w:szCs w:val="23"/>
-                <w:lang w:val="en-GB"/>
-              </w:rPr>
-              <w:t xml:space="preserve"> all controller and device nodes in the application</w:t>
+              <w:t>Restarts all controller and device nodes in the application</w:t>
             </w:r>
           </w:p>
         </w:tc>
@@ -9333,7 +8801,23 @@
                 <w:szCs w:val="23"/>
                 <w:lang w:val="en-GB"/>
               </w:rPr>
-              <w:t>Adds a new location, also starting its controller node if the application is running</w:t>
+              <w:t xml:space="preserve">Adds a new location, </w:t>
+            </w:r>
+            <w:r>
+              <w:rPr>
+                <w:sz w:val="23"/>
+                <w:szCs w:val="23"/>
+                <w:lang w:val="en-GB"/>
+              </w:rPr>
+              <w:t>also starting</w:t>
+            </w:r>
+            <w:r>
+              <w:rPr>
+                <w:sz w:val="23"/>
+                <w:szCs w:val="23"/>
+                <w:lang w:val="en-GB"/>
+              </w:rPr>
+              <w:t xml:space="preserve"> its controller node if the application is running</w:t>
             </w:r>
           </w:p>
         </w:tc>
@@ -9404,25 +8888,7 @@
                 <w:szCs w:val="23"/>
                 <w:lang w:val="en-GB"/>
               </w:rPr>
-              <w:t>add</w:t>
-            </w:r>
-            <w:r>
-              <w:rPr>
-                <w:rFonts w:ascii="Inconsolata" w:hAnsi="Inconsolata"/>
-                <w:sz w:val="23"/>
-                <w:szCs w:val="23"/>
-                <w:lang w:val="en-GB"/>
-              </w:rPr>
-              <w:t>_subloc</w:t>
-            </w:r>
-            <w:r>
-              <w:rPr>
-                <w:rFonts w:ascii="Inconsolata" w:hAnsi="Inconsolata"/>
-                <w:sz w:val="23"/>
-                <w:szCs w:val="23"/>
-                <w:lang w:val="en-GB"/>
-              </w:rPr>
-              <w:t>ation</w:t>
+              <w:t>add_sublocation</w:t>
             </w:r>
             <w:proofErr w:type="spellEnd"/>
             <w:r>
@@ -9442,16 +8908,7 @@
                 <w:szCs w:val="23"/>
                 <w:lang w:val="en-GB"/>
               </w:rPr>
-              <w:t>Sub_id</w:t>
-            </w:r>
-            <w:r>
-              <w:rPr>
-                <w:rFonts w:ascii="Inconsolata" w:hAnsi="Inconsolata"/>
-                <w:sz w:val="23"/>
-                <w:szCs w:val="23"/>
-                <w:lang w:val="en-GB"/>
-              </w:rPr>
-              <w:t>,”Name</w:t>
+              <w:t>Sub_id,”Name</w:t>
             </w:r>
             <w:proofErr w:type="spellEnd"/>
             <w:r>
@@ -9643,16 +9100,7 @@
                 <w:szCs w:val="23"/>
                 <w:lang w:val="en-GB"/>
               </w:rPr>
-              <w:t>add_</w:t>
-            </w:r>
-            <w:r>
-              <w:rPr>
-                <w:rFonts w:ascii="Inconsolata" w:hAnsi="Inconsolata"/>
-                <w:sz w:val="23"/>
-                <w:szCs w:val="23"/>
-                <w:lang w:val="en-GB"/>
-              </w:rPr>
-              <w:t>device</w:t>
+              <w:t>add_device</w:t>
             </w:r>
             <w:proofErr w:type="spellEnd"/>
             <w:r>
@@ -9882,7 +9330,23 @@
                 <w:szCs w:val="23"/>
                 <w:lang w:val="en-GB"/>
               </w:rPr>
-              <w:t>Adds a new device in a sublocation, also starting its node if the application is running</w:t>
+              <w:t xml:space="preserve">Adds a new device in a sublocation, </w:t>
+            </w:r>
+            <w:r>
+              <w:rPr>
+                <w:sz w:val="23"/>
+                <w:szCs w:val="23"/>
+                <w:lang w:val="en-GB"/>
+              </w:rPr>
+              <w:t>also starting</w:t>
+            </w:r>
+            <w:r>
+              <w:rPr>
+                <w:sz w:val="23"/>
+                <w:szCs w:val="23"/>
+                <w:lang w:val="en-GB"/>
+              </w:rPr>
+              <w:t xml:space="preserve"> its node if the application is running</w:t>
             </w:r>
           </w:p>
         </w:tc>
@@ -10138,25 +9602,7 @@
                 <w:szCs w:val="23"/>
                 <w:lang w:val="en-GB"/>
               </w:rPr>
-              <w:t>Dev_id</w:t>
-            </w:r>
-            <w:r>
-              <w:rPr>
-                <w:rFonts w:ascii="Inconsolata" w:hAnsi="Inconsolata"/>
-                <w:sz w:val="23"/>
-                <w:szCs w:val="23"/>
-                <w:lang w:val="en-GB"/>
-              </w:rPr>
-              <w:t>,</w:t>
-            </w:r>
-            <w:r>
-              <w:rPr>
-                <w:rFonts w:ascii="Inconsolata" w:hAnsi="Inconsolata"/>
-                <w:sz w:val="23"/>
-                <w:szCs w:val="23"/>
-                <w:lang w:val="en-GB"/>
-              </w:rPr>
-              <w:t>Config</w:t>
+              <w:t>Dev_id,Config</w:t>
             </w:r>
             <w:proofErr w:type="spellEnd"/>
             <w:r>
@@ -10657,16 +10103,7 @@
                 <w:szCs w:val="23"/>
                 <w:lang w:val="en-GB"/>
               </w:rPr>
-              <w:t>update_subloc</w:t>
-            </w:r>
-            <w:r>
-              <w:rPr>
-                <w:rFonts w:ascii="Inconsolata" w:hAnsi="Inconsolata"/>
-                <w:sz w:val="23"/>
-                <w:szCs w:val="23"/>
-                <w:lang w:val="en-GB"/>
-              </w:rPr>
-              <w:t>_name</w:t>
+              <w:t>update_subloc_name</w:t>
             </w:r>
             <w:proofErr w:type="spellEnd"/>
             <w:r>
@@ -10686,25 +10123,7 @@
                 <w:szCs w:val="23"/>
                 <w:lang w:val="en-GB"/>
               </w:rPr>
-              <w:t>Sub</w:t>
-            </w:r>
-            <w:r>
-              <w:rPr>
-                <w:rFonts w:ascii="Inconsolata" w:hAnsi="Inconsolata"/>
-                <w:sz w:val="23"/>
-                <w:szCs w:val="23"/>
-                <w:lang w:val="en-GB"/>
-              </w:rPr>
-              <w:t>_id,</w:t>
-            </w:r>
-            <w:r>
-              <w:rPr>
-                <w:rFonts w:ascii="Inconsolata" w:hAnsi="Inconsolata"/>
-                <w:sz w:val="23"/>
-                <w:szCs w:val="23"/>
-                <w:lang w:val="en-GB"/>
-              </w:rPr>
-              <w:t>”Name</w:t>
+              <w:t>Sub_id,”Name</w:t>
             </w:r>
             <w:proofErr w:type="spellEnd"/>
             <w:r>
@@ -10714,16 +10133,7 @@
                 <w:szCs w:val="23"/>
                 <w:lang w:val="en-GB"/>
               </w:rPr>
-              <w:t>”</w:t>
-            </w:r>
-            <w:r>
-              <w:rPr>
-                <w:rFonts w:ascii="Inconsolata" w:hAnsi="Inconsolata"/>
-                <w:sz w:val="23"/>
-                <w:szCs w:val="23"/>
-                <w:lang w:val="en-GB"/>
-              </w:rPr>
-              <w:t>)</w:t>
+              <w:t>”)</w:t>
             </w:r>
           </w:p>
           <w:p>
@@ -10826,23 +10236,7 @@
                 <w:szCs w:val="23"/>
                 <w:lang w:val="en-GB"/>
               </w:rPr>
-              <w:t xml:space="preserve">Updates a </w:t>
-            </w:r>
-            <w:r>
-              <w:rPr>
-                <w:sz w:val="23"/>
-                <w:szCs w:val="23"/>
-                <w:lang w:val="en-GB"/>
-              </w:rPr>
-              <w:t>sub</w:t>
-            </w:r>
-            <w:r>
-              <w:rPr>
-                <w:sz w:val="23"/>
-                <w:szCs w:val="23"/>
-                <w:lang w:val="en-GB"/>
-              </w:rPr>
-              <w:t>location’s name</w:t>
+              <w:t>Updates a sublocation’s name</w:t>
             </w:r>
           </w:p>
         </w:tc>
@@ -11316,7 +10710,23 @@
                 <w:szCs w:val="23"/>
                 <w:lang w:val="en-GB"/>
               </w:rPr>
-              <w:t>Deletes a location, along with all its sublocations and devices</w:t>
+              <w:t>Deletes a location</w:t>
+            </w:r>
+            <w:r>
+              <w:rPr>
+                <w:sz w:val="23"/>
+                <w:szCs w:val="23"/>
+                <w:lang w:val="en-GB"/>
+              </w:rPr>
+              <w:t xml:space="preserve"> </w:t>
+            </w:r>
+            <w:r>
+              <w:rPr>
+                <w:sz w:val="23"/>
+                <w:szCs w:val="23"/>
+                <w:lang w:val="en-GB"/>
+              </w:rPr>
+              <w:t>along with all its sublocations and devices</w:t>
             </w:r>
           </w:p>
         </w:tc>
@@ -11520,7 +10930,23 @@
                 <w:szCs w:val="23"/>
                 <w:lang w:val="en-GB"/>
               </w:rPr>
-              <w:t>Deletes a sublocation, moving its devices in the default sublocation</w:t>
+              <w:t xml:space="preserve">Deletes a sublocation, moving its devices </w:t>
+            </w:r>
+            <w:r>
+              <w:rPr>
+                <w:sz w:val="23"/>
+                <w:szCs w:val="23"/>
+                <w:lang w:val="en-GB"/>
+              </w:rPr>
+              <w:t xml:space="preserve">to </w:t>
+            </w:r>
+            <w:r>
+              <w:rPr>
+                <w:sz w:val="23"/>
+                <w:szCs w:val="23"/>
+                <w:lang w:val="en-GB"/>
+              </w:rPr>
+              <w:t>the default sublocation</w:t>
             </w:r>
           </w:p>
         </w:tc>
@@ -11580,15 +11006,7 @@
                 <w:sz w:val="23"/>
                 <w:szCs w:val="23"/>
               </w:rPr>
-              <w:t>jsim:delete_</w:t>
-            </w:r>
-            <w:r>
-              <w:rPr>
-                <w:rFonts w:ascii="Inconsolata" w:hAnsi="Inconsolata"/>
-                <w:sz w:val="23"/>
-                <w:szCs w:val="23"/>
-              </w:rPr>
-              <w:t>device</w:t>
+              <w:t>jsim:delete_device</w:t>
             </w:r>
             <w:proofErr w:type="spellEnd"/>
             <w:r>
@@ -11975,16 +11393,7 @@
                 <w:szCs w:val="23"/>
                 <w:lang w:val="en-GB"/>
               </w:rPr>
-              <w:t>jsim:</w:t>
-            </w:r>
-            <w:r>
-              <w:rPr>
-                <w:rFonts w:ascii="Inconsolata" w:hAnsi="Inconsolata"/>
-                <w:sz w:val="23"/>
-                <w:szCs w:val="23"/>
-                <w:lang w:val="en-GB"/>
-              </w:rPr>
-              <w:t>backup</w:t>
+              <w:t>jsim:backup</w:t>
             </w:r>
             <w:proofErr w:type="spellEnd"/>
             <w:r>
@@ -12171,25 +11580,7 @@
                 <w:szCs w:val="23"/>
                 <w:lang w:val="en-GB"/>
               </w:rPr>
-              <w:t>Backs up the database contents to “Filename” under the “</w:t>
-            </w:r>
-            <w:proofErr w:type="spellStart"/>
-            <w:r>
-              <w:rPr>
-                <w:sz w:val="23"/>
-                <w:szCs w:val="23"/>
-                <w:lang w:val="en-GB"/>
-              </w:rPr>
-              <w:t>db</w:t>
-            </w:r>
-            <w:proofErr w:type="spellEnd"/>
-            <w:r>
-              <w:rPr>
-                <w:sz w:val="23"/>
-                <w:szCs w:val="23"/>
-                <w:lang w:val="en-GB"/>
-              </w:rPr>
-              <w:t>” directory</w:t>
+              <w:t>Backs up the database contents to “Filename” under the “db” directory</w:t>
             </w:r>
           </w:p>
         </w:tc>
@@ -12273,12 +11664,10 @@
               <w:pStyle w:val="Sommario2"/>
             </w:pPr>
             <w:bookmarkStart w:id="29" w:name="_Toc85753532"/>
-            <w:proofErr w:type="spellStart"/>
             <w:r>
               <w:t>Restore</w:t>
             </w:r>
             <w:bookmarkEnd w:id="29"/>
-            <w:proofErr w:type="spellEnd"/>
           </w:p>
         </w:tc>
       </w:tr>
@@ -12621,43 +12010,7 @@
                 <w:szCs w:val="23"/>
                 <w:lang w:val="en-GB"/>
               </w:rPr>
-              <w:t>Restores the database to the contents of “</w:t>
-            </w:r>
-            <w:proofErr w:type="spellStart"/>
-            <w:r>
-              <w:rPr>
-                <w:sz w:val="23"/>
-                <w:szCs w:val="23"/>
-                <w:lang w:val="en-GB"/>
-              </w:rPr>
-              <w:t>FileName</w:t>
-            </w:r>
-            <w:proofErr w:type="spellEnd"/>
-            <w:r>
-              <w:rPr>
-                <w:sz w:val="23"/>
-                <w:szCs w:val="23"/>
-                <w:lang w:val="en-GB"/>
-              </w:rPr>
-              <w:t>” under the “</w:t>
-            </w:r>
-            <w:proofErr w:type="spellStart"/>
-            <w:r>
-              <w:rPr>
-                <w:sz w:val="23"/>
-                <w:szCs w:val="23"/>
-                <w:lang w:val="en-GB"/>
-              </w:rPr>
-              <w:t>db</w:t>
-            </w:r>
-            <w:proofErr w:type="spellEnd"/>
-            <w:r>
-              <w:rPr>
-                <w:sz w:val="23"/>
-                <w:szCs w:val="23"/>
-                <w:lang w:val="en-GB"/>
-              </w:rPr>
-              <w:t>” directory</w:t>
+              <w:t>Restores the database to the contents of “FileName” under the “db” directory</w:t>
             </w:r>
           </w:p>
         </w:tc>
@@ -17841,6 +17194,7 @@
   <w:style w:type="character" w:default="1" w:styleId="Carpredefinitoparagrafo">
     <w:name w:val="Default Paragraph Font"/>
     <w:uiPriority w:val="1"/>
+    <w:semiHidden/>
     <w:unhideWhenUsed/>
   </w:style>
   <w:style w:type="table" w:default="1" w:styleId="Tabellanormale">
@@ -18448,7 +17802,6 @@
     <w:basedOn w:val="Normale"/>
     <w:link w:val="TestocommentoCarattere"/>
     <w:uiPriority w:val="99"/>
-    <w:semiHidden/>
     <w:unhideWhenUsed/>
     <w:rsid w:val="00A736B0"/>
     <w:rPr>
@@ -18460,7 +17813,6 @@
     <w:basedOn w:val="Carpredefinitoparagrafo"/>
     <w:link w:val="Testocommento"/>
     <w:uiPriority w:val="99"/>
-    <w:semiHidden/>
     <w:rsid w:val="00A736B0"/>
     <w:rPr>
       <w:szCs w:val="20"/>

</xml_diff>